<commit_message>
Added favicons folder, and a favicon image to the head section
</commit_message>
<xml_diff>
--- a/Improvements.docx
+++ b/Improvements.docx
@@ -47,7 +47,35 @@
         <w:rPr>
           <w:lang w:val="en-GB"/>
         </w:rPr>
-        <w:t>VsCode files:</w:t>
+        <w:t>From the feedbacks I got on this assignment, I didn’t pass the requirements for the responsiveness of the website. Therefore I heavily focused on changing the code so that it would be responsive across screen sizes. The feedback also said to follow the DRY principles completely, which I also tried to change. On top of that I changed some of the names and alt text to the images, as that also should be improved on. Other than the feedbacks I got, I also changed some of the designs and such which I thought needed improving on, as well as the coding structure.</w:t>
+      </w:r>
+    </w:p>
+    <w:p>
+      <w:pPr>
+        <w:rPr>
+          <w:lang w:val="en-GB"/>
+        </w:rPr>
+      </w:pPr>
+    </w:p>
+    <w:p>
+      <w:pPr>
+        <w:rPr>
+          <w:lang w:val="en-GB"/>
+        </w:rPr>
+      </w:pPr>
+      <w:proofErr w:type="spellStart"/>
+      <w:r>
+        <w:rPr>
+          <w:lang w:val="en-GB"/>
+        </w:rPr>
+        <w:t>VsCode</w:t>
+      </w:r>
+      <w:proofErr w:type="spellEnd"/>
+      <w:r>
+        <w:rPr>
+          <w:lang w:val="en-GB"/>
+        </w:rPr>
+        <w:t xml:space="preserve"> files:</w:t>
       </w:r>
     </w:p>
     <w:p>
@@ -67,7 +95,21 @@
         <w:rPr>
           <w:lang w:val="en-GB"/>
         </w:rPr>
-        <w:t xml:space="preserve"> Removed a lot of useless divs and </w:t>
+        <w:t xml:space="preserve"> Removed a lot of useless </w:t>
+      </w:r>
+      <w:proofErr w:type="spellStart"/>
+      <w:r>
+        <w:rPr>
+          <w:lang w:val="en-GB"/>
+        </w:rPr>
+        <w:t>divs</w:t>
+      </w:r>
+      <w:proofErr w:type="spellEnd"/>
+      <w:r>
+        <w:rPr>
+          <w:lang w:val="en-GB"/>
+        </w:rPr>
+        <w:t xml:space="preserve"> and </w:t>
       </w:r>
       <w:r>
         <w:rPr>
@@ -101,7 +143,21 @@
         <w:rPr>
           <w:lang w:val="en-GB"/>
         </w:rPr>
-        <w:t>Made changes to the css files to make it easier to read and find classes and styles applied. Also added more comments to structure the files.</w:t>
+        <w:t xml:space="preserve">Made changes to the </w:t>
+      </w:r>
+      <w:proofErr w:type="spellStart"/>
+      <w:r>
+        <w:rPr>
+          <w:lang w:val="en-GB"/>
+        </w:rPr>
+        <w:t>css</w:t>
+      </w:r>
+      <w:proofErr w:type="spellEnd"/>
+      <w:r>
+        <w:rPr>
+          <w:lang w:val="en-GB"/>
+        </w:rPr>
+        <w:t xml:space="preserve"> files to make it easier to read and find classes and styles applied. Also added more comments to structure the files.</w:t>
       </w:r>
     </w:p>
     <w:p>
@@ -238,7 +294,21 @@
         <w:rPr>
           <w:lang w:val="en-GB"/>
         </w:rPr>
-        <w:t xml:space="preserve">Created a rough styleguide page. It isn’t very </w:t>
+        <w:t xml:space="preserve">Created a rough </w:t>
+      </w:r>
+      <w:proofErr w:type="spellStart"/>
+      <w:r>
+        <w:rPr>
+          <w:lang w:val="en-GB"/>
+        </w:rPr>
+        <w:t>styleguide</w:t>
+      </w:r>
+      <w:proofErr w:type="spellEnd"/>
+      <w:r>
+        <w:rPr>
+          <w:lang w:val="en-GB"/>
+        </w:rPr>
+        <w:t xml:space="preserve"> page. It isn’t very </w:t>
       </w:r>
       <w:r>
         <w:rPr>
@@ -258,7 +328,19 @@
         <w:rPr>
           <w:lang w:val="en-GB"/>
         </w:rPr>
-        <w:t>Changed the list of jackets so it goes down in a column, and should be responsive when displayed on a webpage.</w:t>
+        <w:t xml:space="preserve">Changed the list of jackets so it goes down in a </w:t>
+      </w:r>
+      <w:r>
+        <w:rPr>
+          <w:lang w:val="en-GB"/>
+        </w:rPr>
+        <w:t>column and</w:t>
+      </w:r>
+      <w:r>
+        <w:rPr>
+          <w:lang w:val="en-GB"/>
+        </w:rPr>
+        <w:t xml:space="preserve"> should be responsive when displayed on a webpage.</w:t>
       </w:r>
     </w:p>
     <w:p>
@@ -272,6 +354,7 @@
         <w:rPr>
           <w:lang w:val="en-GB"/>
         </w:rPr>
+        <w:lastRenderedPageBreak/>
         <w:t>Edited the header on the desktop view so that the links are from the left, and the title/logo is in the middle of the links and the cart.</w:t>
       </w:r>
     </w:p>
@@ -287,6 +370,510 @@
           <w:lang w:val="en-GB"/>
         </w:rPr>
         <w:t>Moved the send button on the contact page to directly underneath the contact form on desktop view.</w:t>
+      </w:r>
+    </w:p>
+    <w:p>
+      <w:pPr>
+        <w:pStyle w:val="Brdoverskrift"/>
+        <w:numPr>
+          <w:ilvl w:val="0"/>
+          <w:numId w:val="0"/>
+        </w:numPr>
+        <w:ind w:left="720" w:hanging="360"/>
+        <w:rPr>
+          <w:lang w:val="en-GB"/>
+        </w:rPr>
+      </w:pPr>
+    </w:p>
+    <w:p>
+      <w:pPr>
+        <w:pStyle w:val="Overskrift1"/>
+        <w:rPr>
+          <w:lang w:val="en-GB"/>
+        </w:rPr>
+      </w:pPr>
+      <w:r>
+        <w:rPr>
+          <w:lang w:val="en-GB"/>
+        </w:rPr>
+        <w:t>Semester Project 1:</w:t>
+      </w:r>
+    </w:p>
+    <w:p>
+      <w:pPr>
+        <w:rPr>
+          <w:lang w:val="en-GB"/>
+        </w:rPr>
+      </w:pPr>
+      <w:r>
+        <w:rPr>
+          <w:lang w:val="en-GB"/>
+        </w:rPr>
+        <w:t xml:space="preserve">The semester project didn’t need as much improving as the html and </w:t>
+      </w:r>
+      <w:proofErr w:type="spellStart"/>
+      <w:r>
+        <w:rPr>
+          <w:lang w:val="en-GB"/>
+        </w:rPr>
+        <w:t>css</w:t>
+      </w:r>
+      <w:proofErr w:type="spellEnd"/>
+      <w:r>
+        <w:rPr>
+          <w:lang w:val="en-GB"/>
+        </w:rPr>
+        <w:t xml:space="preserve"> assignment. From the feedback I got the only issue I didn’t score full points on was that </w:t>
+      </w:r>
+      <w:r>
+        <w:rPr>
+          <w:lang w:val="en-GB"/>
+        </w:rPr>
+        <w:t xml:space="preserve">the </w:t>
+      </w:r>
+      <w:proofErr w:type="spellStart"/>
+      <w:r>
+        <w:rPr>
+          <w:lang w:val="en-GB"/>
+        </w:rPr>
+        <w:t>styleguide</w:t>
+      </w:r>
+      <w:proofErr w:type="spellEnd"/>
+      <w:r>
+        <w:rPr>
+          <w:lang w:val="en-GB"/>
+        </w:rPr>
+        <w:t xml:space="preserve"> wasn’t implemented. </w:t>
+      </w:r>
+      <w:r>
+        <w:rPr>
+          <w:lang w:val="en-GB"/>
+        </w:rPr>
+        <w:t>Therefore</w:t>
+      </w:r>
+      <w:r>
+        <w:rPr>
+          <w:lang w:val="en-GB"/>
+        </w:rPr>
+        <w:t xml:space="preserve"> I changed the layout on the </w:t>
+      </w:r>
+      <w:proofErr w:type="spellStart"/>
+      <w:r>
+        <w:rPr>
+          <w:lang w:val="en-GB"/>
+        </w:rPr>
+        <w:t>styleguide</w:t>
+      </w:r>
+      <w:proofErr w:type="spellEnd"/>
+      <w:r>
+        <w:rPr>
+          <w:lang w:val="en-GB"/>
+        </w:rPr>
+        <w:t xml:space="preserve"> and also included a lot more components than previously. Other than that I also changed some of the coding, such as the media queries and </w:t>
+      </w:r>
+      <w:r>
+        <w:rPr>
+          <w:lang w:val="en-GB"/>
+        </w:rPr>
+        <w:t xml:space="preserve">the font stylings and such in the </w:t>
+      </w:r>
+      <w:proofErr w:type="spellStart"/>
+      <w:r>
+        <w:rPr>
+          <w:lang w:val="en-GB"/>
+        </w:rPr>
+        <w:t>figma</w:t>
+      </w:r>
+      <w:proofErr w:type="spellEnd"/>
+      <w:r>
+        <w:rPr>
+          <w:lang w:val="en-GB"/>
+        </w:rPr>
+        <w:t xml:space="preserve"> file.</w:t>
+      </w:r>
+    </w:p>
+    <w:p>
+      <w:pPr>
+        <w:rPr>
+          <w:lang w:val="en-GB"/>
+        </w:rPr>
+      </w:pPr>
+      <w:proofErr w:type="spellStart"/>
+      <w:r>
+        <w:rPr>
+          <w:lang w:val="en-GB"/>
+        </w:rPr>
+        <w:t>VsCode</w:t>
+      </w:r>
+      <w:proofErr w:type="spellEnd"/>
+      <w:r>
+        <w:rPr>
+          <w:lang w:val="en-GB"/>
+        </w:rPr>
+        <w:t xml:space="preserve"> files:</w:t>
+      </w:r>
+    </w:p>
+    <w:p>
+      <w:pPr>
+        <w:pStyle w:val="Listeavsnitt"/>
+        <w:numPr>
+          <w:ilvl w:val="0"/>
+          <w:numId w:val="2"/>
+        </w:numPr>
+        <w:rPr>
+          <w:lang w:val="en-US"/>
+        </w:rPr>
+      </w:pPr>
+      <w:r>
+        <w:rPr>
+          <w:lang w:val="en-US"/>
+        </w:rPr>
+        <w:t>Moved the header and footer stylings into the basic-styling file, instead of having three separate files.</w:t>
+      </w:r>
+    </w:p>
+    <w:p>
+      <w:pPr>
+        <w:pStyle w:val="Listeavsnitt"/>
+        <w:numPr>
+          <w:ilvl w:val="0"/>
+          <w:numId w:val="2"/>
+        </w:numPr>
+        <w:rPr>
+          <w:lang w:val="en-US"/>
+        </w:rPr>
+      </w:pPr>
+      <w:r>
+        <w:rPr>
+          <w:lang w:val="en-US"/>
+        </w:rPr>
+        <w:t xml:space="preserve">Added comments to the </w:t>
+      </w:r>
+      <w:proofErr w:type="spellStart"/>
+      <w:r>
+        <w:rPr>
+          <w:lang w:val="en-US"/>
+        </w:rPr>
+        <w:t>css</w:t>
+      </w:r>
+      <w:proofErr w:type="spellEnd"/>
+      <w:r>
+        <w:rPr>
+          <w:lang w:val="en-US"/>
+        </w:rPr>
+        <w:t xml:space="preserve"> files so it is easier to read and find elements.</w:t>
+      </w:r>
+    </w:p>
+    <w:p>
+      <w:pPr>
+        <w:pStyle w:val="Listeavsnitt"/>
+        <w:numPr>
+          <w:ilvl w:val="0"/>
+          <w:numId w:val="2"/>
+        </w:numPr>
+        <w:rPr>
+          <w:lang w:val="en-US"/>
+        </w:rPr>
+      </w:pPr>
+      <w:r>
+        <w:rPr>
+          <w:lang w:val="en-US"/>
+        </w:rPr>
+        <w:t xml:space="preserve">Changed the font sizes in the coding so that they aren’t so different from the </w:t>
+      </w:r>
+      <w:proofErr w:type="spellStart"/>
+      <w:r>
+        <w:rPr>
+          <w:lang w:val="en-US"/>
+        </w:rPr>
+        <w:t>figma</w:t>
+      </w:r>
+      <w:proofErr w:type="spellEnd"/>
+      <w:r>
+        <w:rPr>
+          <w:lang w:val="en-US"/>
+        </w:rPr>
+        <w:t xml:space="preserve"> wireframe.</w:t>
+      </w:r>
+    </w:p>
+    <w:p>
+      <w:pPr>
+        <w:pStyle w:val="Listeavsnitt"/>
+        <w:numPr>
+          <w:ilvl w:val="0"/>
+          <w:numId w:val="2"/>
+        </w:numPr>
+        <w:rPr>
+          <w:lang w:val="en-US"/>
+        </w:rPr>
+      </w:pPr>
+      <w:r>
+        <w:rPr>
+          <w:lang w:val="en-US"/>
+        </w:rPr>
+        <w:t>Made the website more responsive across all screen sizes.</w:t>
+      </w:r>
+    </w:p>
+    <w:p>
+      <w:pPr>
+        <w:rPr>
+          <w:lang w:val="en-GB"/>
+        </w:rPr>
+      </w:pPr>
+    </w:p>
+    <w:p>
+      <w:pPr>
+        <w:rPr>
+          <w:lang w:val="en-GB"/>
+        </w:rPr>
+      </w:pPr>
+      <w:r>
+        <w:rPr>
+          <w:lang w:val="en-GB"/>
+        </w:rPr>
+        <w:t>Figma file:</w:t>
+      </w:r>
+    </w:p>
+    <w:p>
+      <w:pPr>
+        <w:pStyle w:val="Listeavsnitt"/>
+        <w:numPr>
+          <w:ilvl w:val="0"/>
+          <w:numId w:val="5"/>
+        </w:numPr>
+        <w:rPr>
+          <w:lang w:val="en-US"/>
+        </w:rPr>
+      </w:pPr>
+      <w:r>
+        <w:rPr>
+          <w:lang w:val="en-US"/>
+        </w:rPr>
+        <w:t xml:space="preserve">Made the </w:t>
+      </w:r>
+      <w:proofErr w:type="spellStart"/>
+      <w:r>
+        <w:rPr>
+          <w:lang w:val="en-US"/>
+        </w:rPr>
+        <w:t>styleguide</w:t>
+      </w:r>
+      <w:proofErr w:type="spellEnd"/>
+      <w:r>
+        <w:rPr>
+          <w:lang w:val="en-US"/>
+        </w:rPr>
+        <w:t xml:space="preserve"> more structured. Added components, icons, and buttons.</w:t>
+      </w:r>
+    </w:p>
+    <w:p>
+      <w:pPr>
+        <w:pStyle w:val="Listeavsnitt"/>
+        <w:numPr>
+          <w:ilvl w:val="0"/>
+          <w:numId w:val="5"/>
+        </w:numPr>
+        <w:rPr>
+          <w:lang w:val="en-US"/>
+        </w:rPr>
+      </w:pPr>
+      <w:r>
+        <w:rPr>
+          <w:lang w:val="en-US"/>
+        </w:rPr>
+        <w:t xml:space="preserve">Added the typography used on the website. </w:t>
+      </w:r>
+      <w:r>
+        <w:rPr>
+          <w:lang w:val="en-US"/>
+        </w:rPr>
+        <w:t xml:space="preserve">H1, h2 </w:t>
+      </w:r>
+      <w:proofErr w:type="spellStart"/>
+      <w:r>
+        <w:rPr>
+          <w:lang w:val="en-US"/>
+        </w:rPr>
+        <w:t>etc</w:t>
+      </w:r>
+      <w:proofErr w:type="spellEnd"/>
+      <w:r>
+        <w:rPr>
+          <w:lang w:val="en-US"/>
+        </w:rPr>
+        <w:t xml:space="preserve">, font sizes, font </w:t>
+      </w:r>
+      <w:proofErr w:type="spellStart"/>
+      <w:r>
+        <w:rPr>
+          <w:lang w:val="en-US"/>
+        </w:rPr>
+        <w:t>co</w:t>
+      </w:r>
+      <w:r>
+        <w:rPr>
+          <w:lang w:val="en-US"/>
+        </w:rPr>
+        <w:t>lours</w:t>
+      </w:r>
+      <w:proofErr w:type="spellEnd"/>
+      <w:r>
+        <w:rPr>
+          <w:lang w:val="en-US"/>
+        </w:rPr>
+        <w:t xml:space="preserve"> and font families.</w:t>
+      </w:r>
+    </w:p>
+    <w:p>
+      <w:pPr>
+        <w:pStyle w:val="Listeavsnitt"/>
+        <w:numPr>
+          <w:ilvl w:val="0"/>
+          <w:numId w:val="5"/>
+        </w:numPr>
+        <w:rPr>
+          <w:lang w:val="en-US"/>
+        </w:rPr>
+      </w:pPr>
+      <w:r>
+        <w:rPr>
+          <w:lang w:val="en-US"/>
+        </w:rPr>
+        <w:t xml:space="preserve">Added the </w:t>
+      </w:r>
+      <w:proofErr w:type="spellStart"/>
+      <w:r>
+        <w:rPr>
+          <w:lang w:val="en-US"/>
+        </w:rPr>
+        <w:t>colour</w:t>
+      </w:r>
+      <w:proofErr w:type="spellEnd"/>
+      <w:r>
+        <w:rPr>
+          <w:lang w:val="en-US"/>
+        </w:rPr>
+        <w:t xml:space="preserve"> schemes used on the website. </w:t>
+      </w:r>
+    </w:p>
+    <w:p>
+      <w:pPr>
+        <w:pStyle w:val="Listeavsnitt"/>
+        <w:numPr>
+          <w:ilvl w:val="0"/>
+          <w:numId w:val="5"/>
+        </w:numPr>
+        <w:rPr>
+          <w:lang w:val="en-US"/>
+        </w:rPr>
+      </w:pPr>
+      <w:r>
+        <w:rPr>
+          <w:lang w:val="en-US"/>
+        </w:rPr>
+        <w:t>Added styling structures, how the site is built up, such as the header and footer, and forms structures.</w:t>
+      </w:r>
+    </w:p>
+    <w:p>
+      <w:pPr>
+        <w:pStyle w:val="Listeavsnitt"/>
+        <w:numPr>
+          <w:ilvl w:val="0"/>
+          <w:numId w:val="5"/>
+        </w:numPr>
+        <w:rPr>
+          <w:lang w:val="en-US"/>
+        </w:rPr>
+      </w:pPr>
+      <w:r>
+        <w:rPr>
+          <w:lang w:val="en-US"/>
+        </w:rPr>
+        <w:t>Edited some of the fonts used on the exhibition and documents page so it is more alike the desktop view.</w:t>
+      </w:r>
+    </w:p>
+    <w:p>
+      <w:pPr>
+        <w:pStyle w:val="Listeavsnitt"/>
+        <w:numPr>
+          <w:ilvl w:val="0"/>
+          <w:numId w:val="5"/>
+        </w:numPr>
+        <w:rPr>
+          <w:lang w:val="en-US"/>
+        </w:rPr>
+      </w:pPr>
+      <w:r>
+        <w:rPr>
+          <w:lang w:val="en-US"/>
+        </w:rPr>
+        <w:t xml:space="preserve">Changed some of the </w:t>
+      </w:r>
+      <w:proofErr w:type="spellStart"/>
+      <w:r>
+        <w:rPr>
+          <w:lang w:val="en-US"/>
+        </w:rPr>
+        <w:t>figma</w:t>
+      </w:r>
+      <w:proofErr w:type="spellEnd"/>
+      <w:r>
+        <w:rPr>
+          <w:lang w:val="en-US"/>
+        </w:rPr>
+        <w:t xml:space="preserve"> styling in the tablet view to be similar to the mobile view.</w:t>
+      </w:r>
+    </w:p>
+    <w:p>
+      <w:pPr>
+        <w:rPr>
+          <w:lang w:val="en-US"/>
+        </w:rPr>
+      </w:pPr>
+    </w:p>
+    <w:p>
+      <w:pPr>
+        <w:rPr>
+          <w:lang w:val="en-US"/>
+        </w:rPr>
+      </w:pPr>
+    </w:p>
+    <w:p>
+      <w:pPr>
+        <w:pStyle w:val="Overskrift1"/>
+        <w:rPr>
+          <w:lang w:val="en-US"/>
+        </w:rPr>
+      </w:pPr>
+      <w:r>
+        <w:rPr>
+          <w:lang w:val="en-US"/>
+        </w:rPr>
+        <w:t>Exam Project 1:</w:t>
+      </w:r>
+    </w:p>
+    <w:p>
+      <w:pPr>
+        <w:rPr>
+          <w:lang w:val="en-US"/>
+        </w:rPr>
+      </w:pPr>
+      <w:r>
+        <w:rPr>
+          <w:lang w:val="en-US"/>
+        </w:rPr>
+        <w:t>No improvements made</w:t>
+      </w:r>
+      <w:r>
+        <w:rPr>
+          <w:lang w:val="en-US"/>
+        </w:rPr>
+        <w:t xml:space="preserve"> yet</w:t>
+      </w:r>
+      <w:r>
+        <w:rPr>
+          <w:lang w:val="en-US"/>
+        </w:rPr>
+        <w:t xml:space="preserve"> as the project has not been graded yet.</w:t>
       </w:r>
     </w:p>
     <w:sectPr>
@@ -302,6 +889,119 @@
 <file path=word/numbering.xml><?xml version="1.0" encoding="utf-8"?>
 <w:numbering xmlns:wpc="http://schemas.microsoft.com/office/word/2010/wordprocessingCanvas" xmlns:cx="http://schemas.microsoft.com/office/drawing/2014/chartex" xmlns:cx1="http://schemas.microsoft.com/office/drawing/2015/9/8/chartex" xmlns:cx2="http://schemas.microsoft.com/office/drawing/2015/10/21/chartex" xmlns:cx3="http://schemas.microsoft.com/office/drawing/2016/5/9/chartex" xmlns:cx4="http://schemas.microsoft.com/office/drawing/2016/5/10/chartex" xmlns:cx5="http://schemas.microsoft.com/office/drawing/2016/5/11/chartex" xmlns:cx6="http://schemas.microsoft.com/office/drawing/2016/5/12/chartex" xmlns:cx7="http://schemas.microsoft.com/office/drawing/2016/5/13/chartex" xmlns:cx8="http://schemas.microsoft.com/office/drawing/2016/5/14/chartex" xmlns:mc="http://schemas.openxmlformats.org/markup-compatibility/2006" xmlns:aink="http://schemas.microsoft.com/office/drawing/2016/ink" xmlns:am3d="http://schemas.microsoft.com/office/drawing/2017/model3d" xmlns:o="urn:schemas-microsoft-com:office:office" xmlns:oel="http://schemas.microsoft.com/office/2019/extlst" xmlns:r="http://schemas.openxmlformats.org/officeDocument/2006/relationships" xmlns:m="http://schemas.openxmlformats.org/officeDocument/2006/math" xmlns:v="urn:schemas-microsoft-com:vml" xmlns:wp14="http://schemas.microsoft.com/office/word/2010/wordprocessingDrawing" xmlns:wp="http://schemas.openxmlformats.org/drawingml/2006/wordprocessingDrawing" xmlns:w10="urn:schemas-microsoft-com:office:word" xmlns:w="http://schemas.openxmlformats.org/wordprocessingml/2006/main" xmlns:w14="http://schemas.microsoft.com/office/word/2010/wordml" xmlns:w15="http://schemas.microsoft.com/office/word/2012/wordml" xmlns:w16cex="http://schemas.microsoft.com/office/word/2018/wordml/cex" xmlns:w16cid="http://schemas.microsoft.com/office/word/2016/wordml/cid" xmlns:w16="http://schemas.microsoft.com/office/word/2018/wordml" xmlns:w16du="http://schemas.microsoft.com/office/word/2023/wordml/word16du" xmlns:w16sdtdh="http://schemas.microsoft.com/office/word/2020/wordml/sdtdatahash" xmlns:w16sdtfl="http://schemas.microsoft.com/office/word/2024/wordml/sdtformatlock" xmlns:w16se="http://schemas.microsoft.com/office/word/2015/wordml/symex" xmlns:wpg="http://schemas.microsoft.com/office/word/2010/wordprocessingGroup" xmlns:wpi="http://schemas.microsoft.com/office/word/2010/wordprocessingInk" xmlns:wne="http://schemas.microsoft.com/office/word/2006/wordml" xmlns:wps="http://schemas.microsoft.com/office/word/2010/wordprocessingShape" mc:Ignorable="w14 w15 w16se w16cid w16 w16cex w16sdtdh w16sdtfl w16du wp14">
   <w:abstractNum w:abstractNumId="0" w15:restartNumberingAfterBreak="0">
+    <w:nsid w:val="0B7C50FA"/>
+    <w:multiLevelType w:val="hybridMultilevel"/>
+    <w:tmpl w:val="B0BCBA3C"/>
+    <w:lvl w:ilvl="0" w:tplc="04140001">
+      <w:start w:val="1"/>
+      <w:numFmt w:val="bullet"/>
+      <w:lvlText w:val=""/>
+      <w:lvlJc w:val="left"/>
+      <w:pPr>
+        <w:ind w:left="720" w:hanging="360"/>
+      </w:pPr>
+      <w:rPr>
+        <w:rFonts w:ascii="Symbol" w:hAnsi="Symbol" w:hint="default"/>
+      </w:rPr>
+    </w:lvl>
+    <w:lvl w:ilvl="1" w:tplc="04140003" w:tentative="1">
+      <w:start w:val="1"/>
+      <w:numFmt w:val="bullet"/>
+      <w:lvlText w:val="o"/>
+      <w:lvlJc w:val="left"/>
+      <w:pPr>
+        <w:ind w:left="1440" w:hanging="360"/>
+      </w:pPr>
+      <w:rPr>
+        <w:rFonts w:ascii="Courier New" w:hAnsi="Courier New" w:cs="Courier New" w:hint="default"/>
+      </w:rPr>
+    </w:lvl>
+    <w:lvl w:ilvl="2" w:tplc="04140005" w:tentative="1">
+      <w:start w:val="1"/>
+      <w:numFmt w:val="bullet"/>
+      <w:lvlText w:val=""/>
+      <w:lvlJc w:val="left"/>
+      <w:pPr>
+        <w:ind w:left="2160" w:hanging="360"/>
+      </w:pPr>
+      <w:rPr>
+        <w:rFonts w:ascii="Wingdings" w:hAnsi="Wingdings" w:hint="default"/>
+      </w:rPr>
+    </w:lvl>
+    <w:lvl w:ilvl="3" w:tplc="04140001" w:tentative="1">
+      <w:start w:val="1"/>
+      <w:numFmt w:val="bullet"/>
+      <w:lvlText w:val=""/>
+      <w:lvlJc w:val="left"/>
+      <w:pPr>
+        <w:ind w:left="2880" w:hanging="360"/>
+      </w:pPr>
+      <w:rPr>
+        <w:rFonts w:ascii="Symbol" w:hAnsi="Symbol" w:hint="default"/>
+      </w:rPr>
+    </w:lvl>
+    <w:lvl w:ilvl="4" w:tplc="04140003" w:tentative="1">
+      <w:start w:val="1"/>
+      <w:numFmt w:val="bullet"/>
+      <w:lvlText w:val="o"/>
+      <w:lvlJc w:val="left"/>
+      <w:pPr>
+        <w:ind w:left="3600" w:hanging="360"/>
+      </w:pPr>
+      <w:rPr>
+        <w:rFonts w:ascii="Courier New" w:hAnsi="Courier New" w:cs="Courier New" w:hint="default"/>
+      </w:rPr>
+    </w:lvl>
+    <w:lvl w:ilvl="5" w:tplc="04140005" w:tentative="1">
+      <w:start w:val="1"/>
+      <w:numFmt w:val="bullet"/>
+      <w:lvlText w:val=""/>
+      <w:lvlJc w:val="left"/>
+      <w:pPr>
+        <w:ind w:left="4320" w:hanging="360"/>
+      </w:pPr>
+      <w:rPr>
+        <w:rFonts w:ascii="Wingdings" w:hAnsi="Wingdings" w:hint="default"/>
+      </w:rPr>
+    </w:lvl>
+    <w:lvl w:ilvl="6" w:tplc="04140001" w:tentative="1">
+      <w:start w:val="1"/>
+      <w:numFmt w:val="bullet"/>
+      <w:lvlText w:val=""/>
+      <w:lvlJc w:val="left"/>
+      <w:pPr>
+        <w:ind w:left="5040" w:hanging="360"/>
+      </w:pPr>
+      <w:rPr>
+        <w:rFonts w:ascii="Symbol" w:hAnsi="Symbol" w:hint="default"/>
+      </w:rPr>
+    </w:lvl>
+    <w:lvl w:ilvl="7" w:tplc="04140003" w:tentative="1">
+      <w:start w:val="1"/>
+      <w:numFmt w:val="bullet"/>
+      <w:lvlText w:val="o"/>
+      <w:lvlJc w:val="left"/>
+      <w:pPr>
+        <w:ind w:left="5760" w:hanging="360"/>
+      </w:pPr>
+      <w:rPr>
+        <w:rFonts w:ascii="Courier New" w:hAnsi="Courier New" w:cs="Courier New" w:hint="default"/>
+      </w:rPr>
+    </w:lvl>
+    <w:lvl w:ilvl="8" w:tplc="04140005" w:tentative="1">
+      <w:start w:val="1"/>
+      <w:numFmt w:val="bullet"/>
+      <w:lvlText w:val=""/>
+      <w:lvlJc w:val="left"/>
+      <w:pPr>
+        <w:ind w:left="6480" w:hanging="360"/>
+      </w:pPr>
+      <w:rPr>
+        <w:rFonts w:ascii="Wingdings" w:hAnsi="Wingdings" w:hint="default"/>
+      </w:rPr>
+    </w:lvl>
+  </w:abstractNum>
+  <w:abstractNum w:abstractNumId="1" w15:restartNumberingAfterBreak="0">
     <w:nsid w:val="211569E7"/>
     <w:multiLevelType w:val="hybridMultilevel"/>
     <w:tmpl w:val="DE0E61F2"/>
@@ -417,8 +1117,359 @@
       </w:rPr>
     </w:lvl>
   </w:abstractNum>
+  <w:abstractNum w:abstractNumId="2" w15:restartNumberingAfterBreak="0">
+    <w:nsid w:val="64B374B3"/>
+    <w:multiLevelType w:val="hybridMultilevel"/>
+    <w:tmpl w:val="B2341406"/>
+    <w:lvl w:ilvl="0" w:tplc="04140001">
+      <w:start w:val="1"/>
+      <w:numFmt w:val="bullet"/>
+      <w:lvlText w:val=""/>
+      <w:lvlJc w:val="left"/>
+      <w:pPr>
+        <w:ind w:left="720" w:hanging="360"/>
+      </w:pPr>
+      <w:rPr>
+        <w:rFonts w:ascii="Symbol" w:hAnsi="Symbol" w:hint="default"/>
+      </w:rPr>
+    </w:lvl>
+    <w:lvl w:ilvl="1" w:tplc="04140003" w:tentative="1">
+      <w:start w:val="1"/>
+      <w:numFmt w:val="bullet"/>
+      <w:lvlText w:val="o"/>
+      <w:lvlJc w:val="left"/>
+      <w:pPr>
+        <w:ind w:left="1440" w:hanging="360"/>
+      </w:pPr>
+      <w:rPr>
+        <w:rFonts w:ascii="Courier New" w:hAnsi="Courier New" w:cs="Courier New" w:hint="default"/>
+      </w:rPr>
+    </w:lvl>
+    <w:lvl w:ilvl="2" w:tplc="04140005" w:tentative="1">
+      <w:start w:val="1"/>
+      <w:numFmt w:val="bullet"/>
+      <w:lvlText w:val=""/>
+      <w:lvlJc w:val="left"/>
+      <w:pPr>
+        <w:ind w:left="2160" w:hanging="360"/>
+      </w:pPr>
+      <w:rPr>
+        <w:rFonts w:ascii="Wingdings" w:hAnsi="Wingdings" w:hint="default"/>
+      </w:rPr>
+    </w:lvl>
+    <w:lvl w:ilvl="3" w:tplc="04140001" w:tentative="1">
+      <w:start w:val="1"/>
+      <w:numFmt w:val="bullet"/>
+      <w:lvlText w:val=""/>
+      <w:lvlJc w:val="left"/>
+      <w:pPr>
+        <w:ind w:left="2880" w:hanging="360"/>
+      </w:pPr>
+      <w:rPr>
+        <w:rFonts w:ascii="Symbol" w:hAnsi="Symbol" w:hint="default"/>
+      </w:rPr>
+    </w:lvl>
+    <w:lvl w:ilvl="4" w:tplc="04140003" w:tentative="1">
+      <w:start w:val="1"/>
+      <w:numFmt w:val="bullet"/>
+      <w:lvlText w:val="o"/>
+      <w:lvlJc w:val="left"/>
+      <w:pPr>
+        <w:ind w:left="3600" w:hanging="360"/>
+      </w:pPr>
+      <w:rPr>
+        <w:rFonts w:ascii="Courier New" w:hAnsi="Courier New" w:cs="Courier New" w:hint="default"/>
+      </w:rPr>
+    </w:lvl>
+    <w:lvl w:ilvl="5" w:tplc="04140005" w:tentative="1">
+      <w:start w:val="1"/>
+      <w:numFmt w:val="bullet"/>
+      <w:lvlText w:val=""/>
+      <w:lvlJc w:val="left"/>
+      <w:pPr>
+        <w:ind w:left="4320" w:hanging="360"/>
+      </w:pPr>
+      <w:rPr>
+        <w:rFonts w:ascii="Wingdings" w:hAnsi="Wingdings" w:hint="default"/>
+      </w:rPr>
+    </w:lvl>
+    <w:lvl w:ilvl="6" w:tplc="04140001" w:tentative="1">
+      <w:start w:val="1"/>
+      <w:numFmt w:val="bullet"/>
+      <w:lvlText w:val=""/>
+      <w:lvlJc w:val="left"/>
+      <w:pPr>
+        <w:ind w:left="5040" w:hanging="360"/>
+      </w:pPr>
+      <w:rPr>
+        <w:rFonts w:ascii="Symbol" w:hAnsi="Symbol" w:hint="default"/>
+      </w:rPr>
+    </w:lvl>
+    <w:lvl w:ilvl="7" w:tplc="04140003" w:tentative="1">
+      <w:start w:val="1"/>
+      <w:numFmt w:val="bullet"/>
+      <w:lvlText w:val="o"/>
+      <w:lvlJc w:val="left"/>
+      <w:pPr>
+        <w:ind w:left="5760" w:hanging="360"/>
+      </w:pPr>
+      <w:rPr>
+        <w:rFonts w:ascii="Courier New" w:hAnsi="Courier New" w:cs="Courier New" w:hint="default"/>
+      </w:rPr>
+    </w:lvl>
+    <w:lvl w:ilvl="8" w:tplc="04140005" w:tentative="1">
+      <w:start w:val="1"/>
+      <w:numFmt w:val="bullet"/>
+      <w:lvlText w:val=""/>
+      <w:lvlJc w:val="left"/>
+      <w:pPr>
+        <w:ind w:left="6480" w:hanging="360"/>
+      </w:pPr>
+      <w:rPr>
+        <w:rFonts w:ascii="Wingdings" w:hAnsi="Wingdings" w:hint="default"/>
+      </w:rPr>
+    </w:lvl>
+  </w:abstractNum>
+  <w:abstractNum w:abstractNumId="3" w15:restartNumberingAfterBreak="0">
+    <w:nsid w:val="6C5C438F"/>
+    <w:multiLevelType w:val="hybridMultilevel"/>
+    <w:tmpl w:val="135281A6"/>
+    <w:lvl w:ilvl="0" w:tplc="04140001">
+      <w:start w:val="1"/>
+      <w:numFmt w:val="bullet"/>
+      <w:lvlText w:val=""/>
+      <w:lvlJc w:val="left"/>
+      <w:pPr>
+        <w:ind w:left="1068" w:hanging="360"/>
+      </w:pPr>
+      <w:rPr>
+        <w:rFonts w:ascii="Symbol" w:hAnsi="Symbol" w:hint="default"/>
+      </w:rPr>
+    </w:lvl>
+    <w:lvl w:ilvl="1" w:tplc="04140003">
+      <w:start w:val="1"/>
+      <w:numFmt w:val="bullet"/>
+      <w:lvlText w:val="o"/>
+      <w:lvlJc w:val="left"/>
+      <w:pPr>
+        <w:ind w:left="1788" w:hanging="360"/>
+      </w:pPr>
+      <w:rPr>
+        <w:rFonts w:ascii="Courier New" w:hAnsi="Courier New" w:cs="Courier New" w:hint="default"/>
+      </w:rPr>
+    </w:lvl>
+    <w:lvl w:ilvl="2" w:tplc="04140005" w:tentative="1">
+      <w:start w:val="1"/>
+      <w:numFmt w:val="bullet"/>
+      <w:lvlText w:val=""/>
+      <w:lvlJc w:val="left"/>
+      <w:pPr>
+        <w:ind w:left="2508" w:hanging="360"/>
+      </w:pPr>
+      <w:rPr>
+        <w:rFonts w:ascii="Wingdings" w:hAnsi="Wingdings" w:hint="default"/>
+      </w:rPr>
+    </w:lvl>
+    <w:lvl w:ilvl="3" w:tplc="04140001" w:tentative="1">
+      <w:start w:val="1"/>
+      <w:numFmt w:val="bullet"/>
+      <w:lvlText w:val=""/>
+      <w:lvlJc w:val="left"/>
+      <w:pPr>
+        <w:ind w:left="3228" w:hanging="360"/>
+      </w:pPr>
+      <w:rPr>
+        <w:rFonts w:ascii="Symbol" w:hAnsi="Symbol" w:hint="default"/>
+      </w:rPr>
+    </w:lvl>
+    <w:lvl w:ilvl="4" w:tplc="04140003" w:tentative="1">
+      <w:start w:val="1"/>
+      <w:numFmt w:val="bullet"/>
+      <w:lvlText w:val="o"/>
+      <w:lvlJc w:val="left"/>
+      <w:pPr>
+        <w:ind w:left="3948" w:hanging="360"/>
+      </w:pPr>
+      <w:rPr>
+        <w:rFonts w:ascii="Courier New" w:hAnsi="Courier New" w:cs="Courier New" w:hint="default"/>
+      </w:rPr>
+    </w:lvl>
+    <w:lvl w:ilvl="5" w:tplc="04140005" w:tentative="1">
+      <w:start w:val="1"/>
+      <w:numFmt w:val="bullet"/>
+      <w:lvlText w:val=""/>
+      <w:lvlJc w:val="left"/>
+      <w:pPr>
+        <w:ind w:left="4668" w:hanging="360"/>
+      </w:pPr>
+      <w:rPr>
+        <w:rFonts w:ascii="Wingdings" w:hAnsi="Wingdings" w:hint="default"/>
+      </w:rPr>
+    </w:lvl>
+    <w:lvl w:ilvl="6" w:tplc="04140001" w:tentative="1">
+      <w:start w:val="1"/>
+      <w:numFmt w:val="bullet"/>
+      <w:lvlText w:val=""/>
+      <w:lvlJc w:val="left"/>
+      <w:pPr>
+        <w:ind w:left="5388" w:hanging="360"/>
+      </w:pPr>
+      <w:rPr>
+        <w:rFonts w:ascii="Symbol" w:hAnsi="Symbol" w:hint="default"/>
+      </w:rPr>
+    </w:lvl>
+    <w:lvl w:ilvl="7" w:tplc="04140003" w:tentative="1">
+      <w:start w:val="1"/>
+      <w:numFmt w:val="bullet"/>
+      <w:lvlText w:val="o"/>
+      <w:lvlJc w:val="left"/>
+      <w:pPr>
+        <w:ind w:left="6108" w:hanging="360"/>
+      </w:pPr>
+      <w:rPr>
+        <w:rFonts w:ascii="Courier New" w:hAnsi="Courier New" w:cs="Courier New" w:hint="default"/>
+      </w:rPr>
+    </w:lvl>
+    <w:lvl w:ilvl="8" w:tplc="04140005" w:tentative="1">
+      <w:start w:val="1"/>
+      <w:numFmt w:val="bullet"/>
+      <w:lvlText w:val=""/>
+      <w:lvlJc w:val="left"/>
+      <w:pPr>
+        <w:ind w:left="6828" w:hanging="360"/>
+      </w:pPr>
+      <w:rPr>
+        <w:rFonts w:ascii="Wingdings" w:hAnsi="Wingdings" w:hint="default"/>
+      </w:rPr>
+    </w:lvl>
+  </w:abstractNum>
+  <w:abstractNum w:abstractNumId="4" w15:restartNumberingAfterBreak="0">
+    <w:nsid w:val="700714D5"/>
+    <w:multiLevelType w:val="hybridMultilevel"/>
+    <w:tmpl w:val="CEAE631E"/>
+    <w:lvl w:ilvl="0" w:tplc="04140001">
+      <w:start w:val="1"/>
+      <w:numFmt w:val="bullet"/>
+      <w:lvlText w:val=""/>
+      <w:lvlJc w:val="left"/>
+      <w:pPr>
+        <w:ind w:left="720" w:hanging="360"/>
+      </w:pPr>
+      <w:rPr>
+        <w:rFonts w:ascii="Symbol" w:hAnsi="Symbol" w:hint="default"/>
+      </w:rPr>
+    </w:lvl>
+    <w:lvl w:ilvl="1" w:tplc="04140003" w:tentative="1">
+      <w:start w:val="1"/>
+      <w:numFmt w:val="bullet"/>
+      <w:lvlText w:val="o"/>
+      <w:lvlJc w:val="left"/>
+      <w:pPr>
+        <w:ind w:left="1440" w:hanging="360"/>
+      </w:pPr>
+      <w:rPr>
+        <w:rFonts w:ascii="Courier New" w:hAnsi="Courier New" w:cs="Courier New" w:hint="default"/>
+      </w:rPr>
+    </w:lvl>
+    <w:lvl w:ilvl="2" w:tplc="04140005" w:tentative="1">
+      <w:start w:val="1"/>
+      <w:numFmt w:val="bullet"/>
+      <w:lvlText w:val=""/>
+      <w:lvlJc w:val="left"/>
+      <w:pPr>
+        <w:ind w:left="2160" w:hanging="360"/>
+      </w:pPr>
+      <w:rPr>
+        <w:rFonts w:ascii="Wingdings" w:hAnsi="Wingdings" w:hint="default"/>
+      </w:rPr>
+    </w:lvl>
+    <w:lvl w:ilvl="3" w:tplc="04140001" w:tentative="1">
+      <w:start w:val="1"/>
+      <w:numFmt w:val="bullet"/>
+      <w:lvlText w:val=""/>
+      <w:lvlJc w:val="left"/>
+      <w:pPr>
+        <w:ind w:left="2880" w:hanging="360"/>
+      </w:pPr>
+      <w:rPr>
+        <w:rFonts w:ascii="Symbol" w:hAnsi="Symbol" w:hint="default"/>
+      </w:rPr>
+    </w:lvl>
+    <w:lvl w:ilvl="4" w:tplc="04140003" w:tentative="1">
+      <w:start w:val="1"/>
+      <w:numFmt w:val="bullet"/>
+      <w:lvlText w:val="o"/>
+      <w:lvlJc w:val="left"/>
+      <w:pPr>
+        <w:ind w:left="3600" w:hanging="360"/>
+      </w:pPr>
+      <w:rPr>
+        <w:rFonts w:ascii="Courier New" w:hAnsi="Courier New" w:cs="Courier New" w:hint="default"/>
+      </w:rPr>
+    </w:lvl>
+    <w:lvl w:ilvl="5" w:tplc="04140005" w:tentative="1">
+      <w:start w:val="1"/>
+      <w:numFmt w:val="bullet"/>
+      <w:lvlText w:val=""/>
+      <w:lvlJc w:val="left"/>
+      <w:pPr>
+        <w:ind w:left="4320" w:hanging="360"/>
+      </w:pPr>
+      <w:rPr>
+        <w:rFonts w:ascii="Wingdings" w:hAnsi="Wingdings" w:hint="default"/>
+      </w:rPr>
+    </w:lvl>
+    <w:lvl w:ilvl="6" w:tplc="04140001" w:tentative="1">
+      <w:start w:val="1"/>
+      <w:numFmt w:val="bullet"/>
+      <w:lvlText w:val=""/>
+      <w:lvlJc w:val="left"/>
+      <w:pPr>
+        <w:ind w:left="5040" w:hanging="360"/>
+      </w:pPr>
+      <w:rPr>
+        <w:rFonts w:ascii="Symbol" w:hAnsi="Symbol" w:hint="default"/>
+      </w:rPr>
+    </w:lvl>
+    <w:lvl w:ilvl="7" w:tplc="04140003" w:tentative="1">
+      <w:start w:val="1"/>
+      <w:numFmt w:val="bullet"/>
+      <w:lvlText w:val="o"/>
+      <w:lvlJc w:val="left"/>
+      <w:pPr>
+        <w:ind w:left="5760" w:hanging="360"/>
+      </w:pPr>
+      <w:rPr>
+        <w:rFonts w:ascii="Courier New" w:hAnsi="Courier New" w:cs="Courier New" w:hint="default"/>
+      </w:rPr>
+    </w:lvl>
+    <w:lvl w:ilvl="8" w:tplc="04140005" w:tentative="1">
+      <w:start w:val="1"/>
+      <w:numFmt w:val="bullet"/>
+      <w:lvlText w:val=""/>
+      <w:lvlJc w:val="left"/>
+      <w:pPr>
+        <w:ind w:left="6480" w:hanging="360"/>
+      </w:pPr>
+      <w:rPr>
+        <w:rFonts w:ascii="Wingdings" w:hAnsi="Wingdings" w:hint="default"/>
+      </w:rPr>
+    </w:lvl>
+  </w:abstractNum>
   <w:num w:numId="1" w16cid:durableId="763569464">
+    <w:abstractNumId w:val="1"/>
+  </w:num>
+  <w:num w:numId="2" w16cid:durableId="1479566535">
+    <w:abstractNumId w:val="2"/>
+  </w:num>
+  <w:num w:numId="3" w16cid:durableId="1737775402">
+    <w:abstractNumId w:val="3"/>
+  </w:num>
+  <w:num w:numId="4" w16cid:durableId="891891000">
     <w:abstractNumId w:val="0"/>
+  </w:num>
+  <w:num w:numId="5" w16cid:durableId="381709171">
+    <w:abstractNumId w:val="4"/>
   </w:num>
 </w:numbering>
 </file>

</xml_diff>